<commit_message>
Excel done, fixing word
</commit_message>
<xml_diff>
--- a/Framing a Celebrity Crisis.docx
+++ b/Framing a Celebrity Crisis.docx
@@ -1873,7 +1873,10 @@
         <w:t xml:space="preserve">That is why this report analyzes </w:t>
       </w:r>
       <w:r>
-        <w:t xml:space="preserve">worldwide </w:t>
+        <w:t>American</w:t>
+      </w:r>
+      <w:r>
+        <w:t xml:space="preserve"> </w:t>
       </w:r>
       <w:r>
         <w:t xml:space="preserve">mainstream news media to answer the following research question: </w:t>
@@ -1890,7 +1893,14 @@
           <w:b/>
           <w:bCs/>
         </w:rPr>
-        <w:t xml:space="preserve"> global</w:t>
+        <w:t xml:space="preserve"> </w:t>
+      </w:r>
+      <w:r>
+        <w:rPr>
+          <w:b/>
+          <w:bCs/>
+        </w:rPr>
+        <w:t>American</w:t>
       </w:r>
       <w:r>
         <w:rPr>
@@ -2168,15 +2178,89 @@
     </w:p>
     <w:p>
       <w:r>
-        <w:t>The sample consist of 20 news articles published in mainstream global media outlets, including newspapers, digital media and TV. The news items were selected through google searches and directly on the news websites. I used keywords like “Kanye West”, “antisemitism”, “controversy”, etc.</w:t>
-      </w:r>
-    </w:p>
-    <w:p>
-      <w:r>
-        <w:t xml:space="preserve">To answer the research question, </w:t>
-      </w:r>
-      <w:r>
-        <w:t>the sample was divided in</w:t>
+        <w:t xml:space="preserve">The sample consist of 20 news articles published in mainstream </w:t>
+      </w:r>
+      <w:r>
+        <w:t>American</w:t>
+      </w:r>
+      <w:r>
+        <w:t xml:space="preserve"> </w:t>
+      </w:r>
+      <w:r>
+        <w:t>news</w:t>
+      </w:r>
+      <w:r>
+        <w:t xml:space="preserve"> outlets</w:t>
+      </w:r>
+      <w:r>
+        <w:t xml:space="preserve">. Following the research question, only US national news organizations were included, for example CNN, The Washington Post, ABC News, FOX News, etc. </w:t>
+      </w:r>
+    </w:p>
+    <w:p>
+      <w:r>
+        <w:t>The news items were selected through google searches and directly on the news websites. I used keywords like “Kanye West”, “antisemitism”, “controversy”, etc.</w:t>
+      </w:r>
+    </w:p>
+    <w:p>
+      <w:r>
+        <w:t>The criteria to include the news were:</w:t>
+      </w:r>
+    </w:p>
+    <w:p>
+      <w:pPr>
+        <w:pStyle w:val="ListParagraph"/>
+        <w:numPr>
+          <w:ilvl w:val="0"/>
+          <w:numId w:val="4"/>
+        </w:numPr>
+      </w:pPr>
+      <w:r>
+        <w:t>The article had to have focus on Kanye West.</w:t>
+      </w:r>
+    </w:p>
+    <w:p>
+      <w:pPr>
+        <w:pStyle w:val="ListParagraph"/>
+        <w:numPr>
+          <w:ilvl w:val="0"/>
+          <w:numId w:val="4"/>
+        </w:numPr>
+      </w:pPr>
+      <w:r>
+        <w:t xml:space="preserve">It had to be published within one of the defined periods. </w:t>
+      </w:r>
+    </w:p>
+    <w:p>
+      <w:pPr>
+        <w:pStyle w:val="ListParagraph"/>
+        <w:numPr>
+          <w:ilvl w:val="0"/>
+          <w:numId w:val="4"/>
+        </w:numPr>
+      </w:pPr>
+      <w:r>
+        <w:lastRenderedPageBreak/>
+        <w:t xml:space="preserve">It had to be a news report (opinions were excluded). </w:t>
+      </w:r>
+    </w:p>
+    <w:p>
+      <w:pPr>
+        <w:pStyle w:val="ListParagraph"/>
+        <w:numPr>
+          <w:ilvl w:val="0"/>
+          <w:numId w:val="4"/>
+        </w:numPr>
+      </w:pPr>
+      <w:r>
+        <w:t xml:space="preserve">It had to explicitly mention the 2022 antisemitism controversy for the post period articles. </w:t>
+      </w:r>
+    </w:p>
+    <w:p>
+      <w:r>
+        <w:t>T</w:t>
+      </w:r>
+      <w:r>
+        <w:t>he sample was divided in</w:t>
       </w:r>
       <w:r>
         <w:t xml:space="preserve"> two</w:t>
@@ -2197,7 +2281,7 @@
         </w:numPr>
       </w:pPr>
       <w:r>
-        <w:t>Before the scandal (2015-2020), which covers the news before the antisemitism controversy.</w:t>
+        <w:t>“Pre-scandal period”, which includes coverage before 01/10/2022 (his comments were around the first weeks of October), representing coverage before the scandal.</w:t>
       </w:r>
     </w:p>
     <w:p>
@@ -2209,89 +2293,183 @@
         </w:numPr>
       </w:pPr>
       <w:r>
-        <w:t xml:space="preserve">After the scandal (2022-2023), which represents the news after the antisemitism controversy. </w:t>
-      </w:r>
-    </w:p>
-    <w:p>
+        <w:t xml:space="preserve">“Post-scandal period” (15/10/2022), representing coverage after the scandal. </w:t>
+      </w:r>
+    </w:p>
+    <w:p>
+      <w:r>
+        <w:t xml:space="preserve">10 articles were selected per period to allow structured comparison. Even though the sample size is limited, it enables for a deep framing analysis suitable for this study. </w:t>
+      </w:r>
+    </w:p>
+    <w:p/>
+    <w:p>
+      <w:pPr>
+        <w:pStyle w:val="Heading2"/>
+      </w:pPr>
+      <w:bookmarkStart w:id="10" w:name="_Toc219292827"/>
+      <w:r>
+        <w:t>Coding Procedure and Categories</w:t>
+      </w:r>
+      <w:bookmarkEnd w:id="10"/>
+      <w:r>
+        <w:t xml:space="preserve"> </w:t>
+      </w:r>
+    </w:p>
+    <w:p>
+      <w:r>
+        <w:t xml:space="preserve">All the news were coded using a structured coding sheet. </w:t>
+      </w:r>
+    </w:p>
+    <w:p>
+      <w:r>
+        <w:t xml:space="preserve">The </w:t>
+      </w:r>
+      <w:r>
+        <w:t>coding categories included:</w:t>
+      </w:r>
+    </w:p>
+    <w:p>
+      <w:pPr>
+        <w:pStyle w:val="ListParagraph"/>
+        <w:numPr>
+          <w:ilvl w:val="0"/>
+          <w:numId w:val="2"/>
+        </w:numPr>
+      </w:pPr>
+      <w:r>
+        <w:t>T</w:t>
+      </w:r>
+      <w:r>
+        <w:t xml:space="preserve">one of coverage (positive, </w:t>
+      </w:r>
+      <w:r>
+        <w:t>mixed</w:t>
+      </w:r>
+      <w:r>
+        <w:t xml:space="preserve"> or negative)</w:t>
+      </w:r>
+    </w:p>
+    <w:p>
+      <w:pPr>
+        <w:pStyle w:val="ListParagraph"/>
+        <w:numPr>
+          <w:ilvl w:val="0"/>
+          <w:numId w:val="2"/>
+        </w:numPr>
+      </w:pPr>
+      <w:r>
+        <w:t>G</w:t>
+      </w:r>
+      <w:r>
+        <w:t>eneric framings (conflict, morality, attribution of responsibility and human interest)</w:t>
+      </w:r>
+    </w:p>
+    <w:p>
+      <w:pPr>
+        <w:pStyle w:val="ListParagraph"/>
+        <w:numPr>
+          <w:ilvl w:val="0"/>
+          <w:numId w:val="2"/>
+        </w:numPr>
+      </w:pPr>
+      <w:r>
+        <w:t>Issue-s</w:t>
+      </w:r>
+      <w:r>
+        <w:t>pecific framings</w:t>
+      </w:r>
+      <w:r>
+        <w:t xml:space="preserve">, in this case of celebrity downfall, if there was an apology, victim of cancel culture and mental health. </w:t>
+      </w:r>
+    </w:p>
+    <w:p>
+      <w:pPr>
+        <w:pStyle w:val="ListParagraph"/>
+        <w:numPr>
+          <w:ilvl w:val="0"/>
+          <w:numId w:val="2"/>
+        </w:numPr>
+      </w:pPr>
+      <w:r>
+        <w:t>V</w:t>
+      </w:r>
+      <w:r>
+        <w:t xml:space="preserve">isual framing (type of image used) </w:t>
+      </w:r>
+    </w:p>
+    <w:p>
+      <w:pPr>
+        <w:pStyle w:val="ListParagraph"/>
+        <w:numPr>
+          <w:ilvl w:val="0"/>
+          <w:numId w:val="2"/>
+        </w:numPr>
+      </w:pPr>
+      <w:r>
+        <w:t>T</w:t>
+      </w:r>
+      <w:r>
+        <w:t>ype of cov</w:t>
+      </w:r>
+      <w:r>
+        <w:t xml:space="preserve">erage (episodic or thematic). </w:t>
+      </w:r>
+    </w:p>
+    <w:p>
+      <w:r>
+        <w:t xml:space="preserve">Each category was determined before coding. For example, the morality frame is when articles use moral language like “harmful”, “offensive”, “dangerous”, etc. or explained how the behavior is socially unacceptable. The responsibility frame was coded when Kanye was blamed. </w:t>
+      </w:r>
+    </w:p>
+    <w:p>
+      <w:r>
+        <w:t xml:space="preserve">A pilot test was done coding two news articles, one of each period. This pilot test allowed me to evaluate the clarity of the categories and make small adjustments to improve the analysis. This was the first step to make the complete coding sheet. </w:t>
+      </w:r>
+      <w:r>
+        <w:t xml:space="preserve">This first run also helped me to search for related news articles better </w:t>
+      </w:r>
+      <w:r>
+        <w:t>and</w:t>
+      </w:r>
+      <w:r>
+        <w:t xml:space="preserve"> helped me understand which outlets I should consider and which not. </w:t>
+      </w:r>
+    </w:p>
+    <w:p>
+      <w:pPr>
+        <w:pStyle w:val="Heading1"/>
+      </w:pPr>
+      <w:bookmarkStart w:id="11" w:name="_Toc219292828"/>
+      <w:bookmarkStart w:id="12" w:name="OLE_LINK1"/>
+      <w:r>
+        <w:t>Results</w:t>
+      </w:r>
+      <w:bookmarkEnd w:id="11"/>
+      <w:r>
+        <w:t xml:space="preserve"> </w:t>
+      </w:r>
+    </w:p>
+    <w:p>
+      <w:r>
+        <w:t xml:space="preserve">The results were based on 20 </w:t>
+      </w:r>
+      <w:r>
+        <w:t>news articles</w:t>
+      </w:r>
+      <w:r>
+        <w:t xml:space="preserve"> on different mainstream</w:t>
+      </w:r>
+      <w:r>
+        <w:t xml:space="preserve"> media outlets</w:t>
+      </w:r>
+      <w:r>
+        <w:t xml:space="preserve"> about Kanye West. The results are organized </w:t>
+      </w:r>
+      <w:r>
+        <w:t xml:space="preserve">according to the framing categories analyzed in the </w:t>
+      </w:r>
       <w:r>
         <w:lastRenderedPageBreak/>
-        <w:t>I</w:t>
-      </w:r>
-      <w:r>
-        <w:t>t included at least 10 news</w:t>
-      </w:r>
-      <w:r>
-        <w:t xml:space="preserve"> items</w:t>
-      </w:r>
-      <w:r>
-        <w:t xml:space="preserve"> per period, which had the requirements to make a comparative analysis. </w:t>
-      </w:r>
-    </w:p>
-    <w:p/>
-    <w:p>
-      <w:pPr>
-        <w:pStyle w:val="Heading2"/>
-      </w:pPr>
-      <w:bookmarkStart w:id="10" w:name="_Toc219292827"/>
-      <w:r>
-        <w:t>Coding Procedure and Categories</w:t>
-      </w:r>
-      <w:bookmarkEnd w:id="10"/>
-      <w:r>
-        <w:t xml:space="preserve"> </w:t>
-      </w:r>
-    </w:p>
-    <w:p>
-      <w:r>
-        <w:t xml:space="preserve">All the news were coded using a structured coding sheet. The categories were based on academic literature about framing, it included the tone of coverage (positive, </w:t>
-      </w:r>
-      <w:r>
-        <w:t>mixed</w:t>
-      </w:r>
-      <w:r>
-        <w:t xml:space="preserve"> or negative), generic framings (conflict, morality, attribution of responsibility and human interest), specific framings related to celebrity downfall, visual framing (type of image used) and type of cov</w:t>
-      </w:r>
-      <w:r>
-        <w:t xml:space="preserve">erage (episodic or thematic). </w:t>
-      </w:r>
-    </w:p>
-    <w:p>
-      <w:r>
-        <w:t xml:space="preserve">A pilot test was done coding two news articles, one of each period. This pilot test allowed me to evaluate the clarity of the categories and make small adjustments to improve the analysis. This was the first step to make the complete coding sheet. </w:t>
-      </w:r>
-    </w:p>
-    <w:p>
-      <w:pPr>
-        <w:pStyle w:val="Heading1"/>
-      </w:pPr>
-      <w:bookmarkStart w:id="11" w:name="OLE_LINK1"/>
-      <w:bookmarkStart w:id="12" w:name="_Toc219292828"/>
-      <w:r>
-        <w:t>Results</w:t>
-      </w:r>
-      <w:bookmarkEnd w:id="12"/>
-      <w:r>
-        <w:t xml:space="preserve"> </w:t>
-      </w:r>
-    </w:p>
-    <w:p>
-      <w:r>
-        <w:t xml:space="preserve">The results were based on 20 </w:t>
-      </w:r>
-      <w:r>
-        <w:t>news articles</w:t>
-      </w:r>
-      <w:r>
-        <w:t xml:space="preserve"> on different mainstream</w:t>
-      </w:r>
-      <w:r>
-        <w:t xml:space="preserve"> media outlets</w:t>
-      </w:r>
-      <w:r>
-        <w:t xml:space="preserve"> about Kanye West. The results are organized </w:t>
-      </w:r>
-      <w:r>
-        <w:t xml:space="preserve">according to the framing categories analyzed in the coding sheet and are used to </w:t>
+        <w:t xml:space="preserve">coding sheet and are used to </w:t>
       </w:r>
       <w:r>
         <w:t xml:space="preserve">compare </w:t>
@@ -2343,7 +2521,6 @@
         <w:rPr>
           <w:noProof/>
         </w:rPr>
-        <w:lastRenderedPageBreak/>
         <w:drawing>
           <wp:inline distT="0" distB="0" distL="0" distR="0" wp14:anchorId="6E5875D9" wp14:editId="52AE01FD">
             <wp:extent cx="4572000" cy="2743200"/>
@@ -2405,6 +2582,7 @@
         </w:numPr>
       </w:pPr>
       <w:r>
+        <w:lastRenderedPageBreak/>
         <w:t>A creative and successful artist</w:t>
       </w:r>
     </w:p>
@@ -2507,7 +2685,6 @@
       </w:pPr>
       <w:bookmarkStart w:id="15" w:name="_Toc219292831"/>
       <w:r>
-        <w:lastRenderedPageBreak/>
         <w:t>Tone of voice</w:t>
       </w:r>
       <w:bookmarkEnd w:id="15"/>
@@ -2577,6 +2754,7 @@
     </w:p>
     <w:p>
       <w:r>
+        <w:lastRenderedPageBreak/>
         <w:t xml:space="preserve">Before the controversy, the images used to show Kanye acting in concerts, participating in fashion shows or with creative or good expressions. These images reinforce his image of success and creativity. </w:t>
       </w:r>
     </w:p>
@@ -2622,7 +2800,6 @@
     </w:p>
     <w:p>
       <w:r>
-        <w:lastRenderedPageBreak/>
         <w:t xml:space="preserve">After the scandal, the thematic coverage increased. The news started to react to his comments with broader topics like antisemitism, hate speech and public figures responsibility. This indicates that the scandal was a social problem and not an isolated problem. </w:t>
       </w:r>
     </w:p>
@@ -2669,7 +2846,14 @@
     </w:p>
     <w:p>
       <w:r>
-        <w:t xml:space="preserve">These results directly answer the research question and show how worldwide mainstream media contribute to the downfall of a celebrity after a moral transgression. </w:t>
+        <w:lastRenderedPageBreak/>
+        <w:t xml:space="preserve">These results directly answer the research question and show how </w:t>
+      </w:r>
+      <w:r>
+        <w:t>American</w:t>
+      </w:r>
+      <w:r>
+        <w:t xml:space="preserve"> mainstream media contribute to the downfall of a celebrity after a moral transgression. </w:t>
       </w:r>
     </w:p>
     <w:p>
@@ -2682,7 +2866,7 @@
       </w:r>
       <w:bookmarkEnd w:id="19"/>
     </w:p>
-    <w:bookmarkEnd w:id="11"/>
+    <w:bookmarkEnd w:id="12"/>
     <w:p>
       <w:r>
         <w:t xml:space="preserve">This study analyzed </w:t>
@@ -2691,7 +2875,13 @@
         <w:t>how</w:t>
       </w:r>
       <w:r>
-        <w:t xml:space="preserve"> Kanye West was framed in global mainstream media before and after his antisemitic scandal in 2022. Through the content analysis of 20 news items, I studied the different media framing techniques, tone of the coverage, visual framing and the type of coverage. </w:t>
+        <w:t xml:space="preserve"> Kanye West was framed in </w:t>
+      </w:r>
+      <w:r>
+        <w:t>American</w:t>
+      </w:r>
+      <w:r>
+        <w:t xml:space="preserve"> mainstream media before and after his antisemitic scandal in 2022. Through the content analysis of 20 news items, I studied the different media framing techniques, tone of the coverage, visual framing and the type of coverage. </w:t>
       </w:r>
     </w:p>
     <w:p>
@@ -2699,11 +2889,7 @@
         <w:t>The results show a clear shift in news framing after the scandal. Before 2022, Kanye West was primarily presented through human interest frames, with a mixed or positive tone</w:t>
       </w:r>
       <w:r>
-        <w:t xml:space="preserve"> ang positive visual representation. Even though polemic behaviors were mentioned, they </w:t>
-      </w:r>
-      <w:r>
-        <w:lastRenderedPageBreak/>
-        <w:t xml:space="preserve">tended to be normalized with his creative and eccentric image. After the scandal, the coverage changed to morality and </w:t>
+        <w:t xml:space="preserve"> ang positive visual representation. Even though polemic behaviors were mentioned, they tended to be normalized with his creative and eccentric image. After the scandal, the coverage changed to morality and </w:t>
       </w:r>
       <w:r>
         <w:t>responsibility</w:t>
@@ -2799,7 +2985,27 @@
         </w:numPr>
       </w:pPr>
       <w:r>
-        <w:t xml:space="preserve">Semetko, H. A., &amp; Valkenburg, P. M. (2000). Framing European politics: A content analysis of press and television news. Journal of Communication, 50(2), 93–109. </w:t>
+        <w:rPr>
+          <w:lang w:val="fi-FI"/>
+        </w:rPr>
+        <w:t xml:space="preserve">Semetko, H. A., &amp; </w:t>
+      </w:r>
+      <w:proofErr w:type="spellStart"/>
+      <w:r>
+        <w:rPr>
+          <w:lang w:val="fi-FI"/>
+        </w:rPr>
+        <w:t>Valkenburg</w:t>
+      </w:r>
+      <w:proofErr w:type="spellEnd"/>
+      <w:r>
+        <w:rPr>
+          <w:lang w:val="fi-FI"/>
+        </w:rPr>
+        <w:t xml:space="preserve">, P. M. (2000). </w:t>
+      </w:r>
+      <w:r>
+        <w:t xml:space="preserve">Framing European politics: A content analysis of press and television news. Journal of Communication, 50(2), 93–109. </w:t>
       </w:r>
       <w:hyperlink r:id="rId10" w:history="1">
         <w:r>
@@ -2818,8 +3024,36 @@
           <w:numId w:val="1"/>
         </w:numPr>
       </w:pPr>
-      <w:r>
-        <w:t>Tewksbury, D., &amp; Scheufele, D. A. (2009). News framing theory and research. En J. Bryant &amp; M. B. Oliver (Eds.), Media effects: Advances in theory and research (pp. 17–33). New York: Routledge.</w:t>
+      <w:proofErr w:type="spellStart"/>
+      <w:r>
+        <w:rPr>
+          <w:lang w:val="pl-PL"/>
+        </w:rPr>
+        <w:t>Tewksbury</w:t>
+      </w:r>
+      <w:proofErr w:type="spellEnd"/>
+      <w:r>
+        <w:rPr>
+          <w:lang w:val="pl-PL"/>
+        </w:rPr>
+        <w:t xml:space="preserve">, D., &amp; </w:t>
+      </w:r>
+      <w:proofErr w:type="spellStart"/>
+      <w:r>
+        <w:rPr>
+          <w:lang w:val="pl-PL"/>
+        </w:rPr>
+        <w:t>Scheufele</w:t>
+      </w:r>
+      <w:proofErr w:type="spellEnd"/>
+      <w:r>
+        <w:rPr>
+          <w:lang w:val="pl-PL"/>
+        </w:rPr>
+        <w:t xml:space="preserve">, D. A. (2009). </w:t>
+      </w:r>
+      <w:r>
+        <w:t>News framing theory and research. En J. Bryant &amp; M. B. Oliver (Eds.), Media effects: Advances in theory and research (pp. 17–33). New York: Routledge.</w:t>
       </w:r>
     </w:p>
     <w:p>
@@ -2831,7 +3065,27 @@
         </w:numPr>
       </w:pPr>
       <w:r>
-        <w:t xml:space="preserve">Valkenburg, P. M., Semetko, H. A., &amp; De Vreese, C. H. (1999). The effects of news frames on readers’ thoughts and recall. Communication Research, 26(5), 550–569. </w:t>
+        <w:rPr>
+          <w:lang w:val="nl-NL"/>
+        </w:rPr>
+        <w:t xml:space="preserve">Valkenburg, P. M., Semetko, H. A., &amp; De </w:t>
+      </w:r>
+      <w:proofErr w:type="spellStart"/>
+      <w:r>
+        <w:rPr>
+          <w:lang w:val="nl-NL"/>
+        </w:rPr>
+        <w:t>Vreese</w:t>
+      </w:r>
+      <w:proofErr w:type="spellEnd"/>
+      <w:r>
+        <w:rPr>
+          <w:lang w:val="nl-NL"/>
+        </w:rPr>
+        <w:t xml:space="preserve">, C. H. (1999). </w:t>
+      </w:r>
+      <w:r>
+        <w:t xml:space="preserve">The effects of news frames on readers’ thoughts and recall. Communication Research, 26(5), 550–569. </w:t>
       </w:r>
       <w:hyperlink r:id="rId11" w:history="1">
         <w:r>
@@ -2849,9 +3103,18 @@
           <w:ilvl w:val="0"/>
           <w:numId w:val="1"/>
         </w:numPr>
-      </w:pPr>
-      <w:r>
-        <w:t>De Vreese, C. H. (2005). News framing: Theory and typology. Information Design Journal + Document Design, 13(1), 51–62.</w:t>
+        <w:rPr>
+          <w:lang w:val="fr-FR"/>
+        </w:rPr>
+      </w:pPr>
+      <w:r>
+        <w:t xml:space="preserve">De Vreese, C. H. (2005). News framing: Theory and typology. </w:t>
+      </w:r>
+      <w:r>
+        <w:rPr>
+          <w:lang w:val="fr-FR"/>
+        </w:rPr>
+        <w:t>Information Design Journal + Document Design, 13(1), 51–62.</w:t>
       </w:r>
     </w:p>
     <w:p>
@@ -3108,11 +3371,99 @@
 <file path=word/numbering.xml><?xml version="1.0" encoding="utf-8"?>
 <w:numbering xmlns:wpc="http://schemas.microsoft.com/office/word/2010/wordprocessingCanvas" xmlns:cx="http://schemas.microsoft.com/office/drawing/2014/chartex" xmlns:cx1="http://schemas.microsoft.com/office/drawing/2015/9/8/chartex" xmlns:cx2="http://schemas.microsoft.com/office/drawing/2015/10/21/chartex" xmlns:cx3="http://schemas.microsoft.com/office/drawing/2016/5/9/chartex" xmlns:cx4="http://schemas.microsoft.com/office/drawing/2016/5/10/chartex" xmlns:cx5="http://schemas.microsoft.com/office/drawing/2016/5/11/chartex" xmlns:cx6="http://schemas.microsoft.com/office/drawing/2016/5/12/chartex" xmlns:cx7="http://schemas.microsoft.com/office/drawing/2016/5/13/chartex" xmlns:cx8="http://schemas.microsoft.com/office/drawing/2016/5/14/chartex" xmlns:mc="http://schemas.openxmlformats.org/markup-compatibility/2006" xmlns:aink="http://schemas.microsoft.com/office/drawing/2016/ink" xmlns:am3d="http://schemas.microsoft.com/office/drawing/2017/model3d" xmlns:o="urn:schemas-microsoft-com:office:office" xmlns:oel="http://schemas.microsoft.com/office/2019/extlst" xmlns:r="http://schemas.openxmlformats.org/officeDocument/2006/relationships" xmlns:m="http://schemas.openxmlformats.org/officeDocument/2006/math" xmlns:v="urn:schemas-microsoft-com:vml" xmlns:wp14="http://schemas.microsoft.com/office/word/2010/wordprocessingDrawing" xmlns:wp="http://schemas.openxmlformats.org/drawingml/2006/wordprocessingDrawing" xmlns:w10="urn:schemas-microsoft-com:office:word" xmlns:w="http://schemas.openxmlformats.org/wordprocessingml/2006/main" xmlns:w14="http://schemas.microsoft.com/office/word/2010/wordml" xmlns:w15="http://schemas.microsoft.com/office/word/2012/wordml" xmlns:w16cex="http://schemas.microsoft.com/office/word/2018/wordml/cex" xmlns:w16cid="http://schemas.microsoft.com/office/word/2016/wordml/cid" xmlns:w16="http://schemas.microsoft.com/office/word/2018/wordml" xmlns:w16du="http://schemas.microsoft.com/office/word/2023/wordml/word16du" xmlns:w16sdtdh="http://schemas.microsoft.com/office/word/2020/wordml/sdtdatahash" xmlns:w16sdtfl="http://schemas.microsoft.com/office/word/2024/wordml/sdtformatlock" xmlns:w16se="http://schemas.microsoft.com/office/word/2015/wordml/symex" xmlns:wpg="http://schemas.microsoft.com/office/word/2010/wordprocessingGroup" xmlns:wpi="http://schemas.microsoft.com/office/word/2010/wordprocessingInk" xmlns:wne="http://schemas.microsoft.com/office/word/2006/wordml" xmlns:wps="http://schemas.microsoft.com/office/word/2010/wordprocessingShape" mc:Ignorable="w14 w15 w16se w16cid w16 w16cex w16sdtdh w16sdtfl w16du wp14">
   <w:abstractNum w:abstractNumId="0" w15:restartNumberingAfterBreak="0">
-    <w:nsid w:val="699965C7"/>
+    <w:nsid w:val="395C4EDB"/>
     <w:multiLevelType w:val="hybridMultilevel"/>
-    <w:tmpl w:val="8E7C9464"/>
-    <w:lvl w:ilvl="0" w:tplc="88A6E8CC">
-      <w:start w:val="14"/>
+    <w:tmpl w:val="80A812AE"/>
+    <w:lvl w:ilvl="0" w:tplc="0409000F">
+      <w:start w:val="1"/>
+      <w:numFmt w:val="decimal"/>
+      <w:lvlText w:val="%1."/>
+      <w:lvlJc w:val="left"/>
+      <w:pPr>
+        <w:ind w:left="720" w:hanging="360"/>
+      </w:pPr>
+      <w:rPr>
+        <w:rFonts w:hint="default"/>
+      </w:rPr>
+    </w:lvl>
+    <w:lvl w:ilvl="1" w:tplc="04090019" w:tentative="1">
+      <w:start w:val="1"/>
+      <w:numFmt w:val="lowerLetter"/>
+      <w:lvlText w:val="%2."/>
+      <w:lvlJc w:val="left"/>
+      <w:pPr>
+        <w:ind w:left="1440" w:hanging="360"/>
+      </w:pPr>
+    </w:lvl>
+    <w:lvl w:ilvl="2" w:tplc="0409001B" w:tentative="1">
+      <w:start w:val="1"/>
+      <w:numFmt w:val="lowerRoman"/>
+      <w:lvlText w:val="%3."/>
+      <w:lvlJc w:val="right"/>
+      <w:pPr>
+        <w:ind w:left="2160" w:hanging="180"/>
+      </w:pPr>
+    </w:lvl>
+    <w:lvl w:ilvl="3" w:tplc="0409000F" w:tentative="1">
+      <w:start w:val="1"/>
+      <w:numFmt w:val="decimal"/>
+      <w:lvlText w:val="%4."/>
+      <w:lvlJc w:val="left"/>
+      <w:pPr>
+        <w:ind w:left="2880" w:hanging="360"/>
+      </w:pPr>
+    </w:lvl>
+    <w:lvl w:ilvl="4" w:tplc="04090019" w:tentative="1">
+      <w:start w:val="1"/>
+      <w:numFmt w:val="lowerLetter"/>
+      <w:lvlText w:val="%5."/>
+      <w:lvlJc w:val="left"/>
+      <w:pPr>
+        <w:ind w:left="3600" w:hanging="360"/>
+      </w:pPr>
+    </w:lvl>
+    <w:lvl w:ilvl="5" w:tplc="0409001B" w:tentative="1">
+      <w:start w:val="1"/>
+      <w:numFmt w:val="lowerRoman"/>
+      <w:lvlText w:val="%6."/>
+      <w:lvlJc w:val="right"/>
+      <w:pPr>
+        <w:ind w:left="4320" w:hanging="180"/>
+      </w:pPr>
+    </w:lvl>
+    <w:lvl w:ilvl="6" w:tplc="0409000F" w:tentative="1">
+      <w:start w:val="1"/>
+      <w:numFmt w:val="decimal"/>
+      <w:lvlText w:val="%7."/>
+      <w:lvlJc w:val="left"/>
+      <w:pPr>
+        <w:ind w:left="5040" w:hanging="360"/>
+      </w:pPr>
+    </w:lvl>
+    <w:lvl w:ilvl="7" w:tplc="04090019" w:tentative="1">
+      <w:start w:val="1"/>
+      <w:numFmt w:val="lowerLetter"/>
+      <w:lvlText w:val="%8."/>
+      <w:lvlJc w:val="left"/>
+      <w:pPr>
+        <w:ind w:left="5760" w:hanging="360"/>
+      </w:pPr>
+    </w:lvl>
+    <w:lvl w:ilvl="8" w:tplc="0409001B" w:tentative="1">
+      <w:start w:val="1"/>
+      <w:numFmt w:val="lowerRoman"/>
+      <w:lvlText w:val="%9."/>
+      <w:lvlJc w:val="right"/>
+      <w:pPr>
+        <w:ind w:left="6480" w:hanging="180"/>
+      </w:pPr>
+    </w:lvl>
+  </w:abstractNum>
+  <w:abstractNum w:abstractNumId="1" w15:restartNumberingAfterBreak="0">
+    <w:nsid w:val="4681133A"/>
+    <w:multiLevelType w:val="hybridMultilevel"/>
+    <w:tmpl w:val="23BADF8E"/>
+    <w:lvl w:ilvl="0" w:tplc="05B07E70">
       <w:numFmt w:val="bullet"/>
       <w:lvlText w:val="-"/>
       <w:lvlJc w:val="left"/>
@@ -3220,11 +3571,11 @@
       </w:rPr>
     </w:lvl>
   </w:abstractNum>
-  <w:abstractNum w:abstractNumId="1" w15:restartNumberingAfterBreak="0">
-    <w:nsid w:val="753D779E"/>
+  <w:abstractNum w:abstractNumId="2" w15:restartNumberingAfterBreak="0">
+    <w:nsid w:val="699965C7"/>
     <w:multiLevelType w:val="hybridMultilevel"/>
-    <w:tmpl w:val="26969EE0"/>
-    <w:lvl w:ilvl="0" w:tplc="79984DC0">
+    <w:tmpl w:val="8E7C9464"/>
+    <w:lvl w:ilvl="0" w:tplc="88A6E8CC">
       <w:start w:val="14"/>
       <w:numFmt w:val="bullet"/>
       <w:lvlText w:val="-"/>
@@ -3333,10 +3684,129 @@
       </w:rPr>
     </w:lvl>
   </w:abstractNum>
+  <w:abstractNum w:abstractNumId="3" w15:restartNumberingAfterBreak="0">
+    <w:nsid w:val="753D779E"/>
+    <w:multiLevelType w:val="hybridMultilevel"/>
+    <w:tmpl w:val="26969EE0"/>
+    <w:lvl w:ilvl="0" w:tplc="79984DC0">
+      <w:start w:val="14"/>
+      <w:numFmt w:val="bullet"/>
+      <w:lvlText w:val="-"/>
+      <w:lvlJc w:val="left"/>
+      <w:pPr>
+        <w:ind w:left="720" w:hanging="360"/>
+      </w:pPr>
+      <w:rPr>
+        <w:rFonts w:ascii="Aptos" w:eastAsiaTheme="minorEastAsia" w:hAnsi="Aptos" w:cstheme="minorBidi" w:hint="default"/>
+      </w:rPr>
+    </w:lvl>
+    <w:lvl w:ilvl="1" w:tplc="04090003" w:tentative="1">
+      <w:start w:val="1"/>
+      <w:numFmt w:val="bullet"/>
+      <w:lvlText w:val="o"/>
+      <w:lvlJc w:val="left"/>
+      <w:pPr>
+        <w:ind w:left="1440" w:hanging="360"/>
+      </w:pPr>
+      <w:rPr>
+        <w:rFonts w:ascii="Courier New" w:hAnsi="Courier New" w:cs="Courier New" w:hint="default"/>
+      </w:rPr>
+    </w:lvl>
+    <w:lvl w:ilvl="2" w:tplc="04090005" w:tentative="1">
+      <w:start w:val="1"/>
+      <w:numFmt w:val="bullet"/>
+      <w:lvlText w:val=""/>
+      <w:lvlJc w:val="left"/>
+      <w:pPr>
+        <w:ind w:left="2160" w:hanging="360"/>
+      </w:pPr>
+      <w:rPr>
+        <w:rFonts w:ascii="Wingdings" w:hAnsi="Wingdings" w:hint="default"/>
+      </w:rPr>
+    </w:lvl>
+    <w:lvl w:ilvl="3" w:tplc="04090001" w:tentative="1">
+      <w:start w:val="1"/>
+      <w:numFmt w:val="bullet"/>
+      <w:lvlText w:val=""/>
+      <w:lvlJc w:val="left"/>
+      <w:pPr>
+        <w:ind w:left="2880" w:hanging="360"/>
+      </w:pPr>
+      <w:rPr>
+        <w:rFonts w:ascii="Symbol" w:hAnsi="Symbol" w:hint="default"/>
+      </w:rPr>
+    </w:lvl>
+    <w:lvl w:ilvl="4" w:tplc="04090003" w:tentative="1">
+      <w:start w:val="1"/>
+      <w:numFmt w:val="bullet"/>
+      <w:lvlText w:val="o"/>
+      <w:lvlJc w:val="left"/>
+      <w:pPr>
+        <w:ind w:left="3600" w:hanging="360"/>
+      </w:pPr>
+      <w:rPr>
+        <w:rFonts w:ascii="Courier New" w:hAnsi="Courier New" w:cs="Courier New" w:hint="default"/>
+      </w:rPr>
+    </w:lvl>
+    <w:lvl w:ilvl="5" w:tplc="04090005" w:tentative="1">
+      <w:start w:val="1"/>
+      <w:numFmt w:val="bullet"/>
+      <w:lvlText w:val=""/>
+      <w:lvlJc w:val="left"/>
+      <w:pPr>
+        <w:ind w:left="4320" w:hanging="360"/>
+      </w:pPr>
+      <w:rPr>
+        <w:rFonts w:ascii="Wingdings" w:hAnsi="Wingdings" w:hint="default"/>
+      </w:rPr>
+    </w:lvl>
+    <w:lvl w:ilvl="6" w:tplc="04090001" w:tentative="1">
+      <w:start w:val="1"/>
+      <w:numFmt w:val="bullet"/>
+      <w:lvlText w:val=""/>
+      <w:lvlJc w:val="left"/>
+      <w:pPr>
+        <w:ind w:left="5040" w:hanging="360"/>
+      </w:pPr>
+      <w:rPr>
+        <w:rFonts w:ascii="Symbol" w:hAnsi="Symbol" w:hint="default"/>
+      </w:rPr>
+    </w:lvl>
+    <w:lvl w:ilvl="7" w:tplc="04090003" w:tentative="1">
+      <w:start w:val="1"/>
+      <w:numFmt w:val="bullet"/>
+      <w:lvlText w:val="o"/>
+      <w:lvlJc w:val="left"/>
+      <w:pPr>
+        <w:ind w:left="5760" w:hanging="360"/>
+      </w:pPr>
+      <w:rPr>
+        <w:rFonts w:ascii="Courier New" w:hAnsi="Courier New" w:cs="Courier New" w:hint="default"/>
+      </w:rPr>
+    </w:lvl>
+    <w:lvl w:ilvl="8" w:tplc="04090005" w:tentative="1">
+      <w:start w:val="1"/>
+      <w:numFmt w:val="bullet"/>
+      <w:lvlText w:val=""/>
+      <w:lvlJc w:val="left"/>
+      <w:pPr>
+        <w:ind w:left="6480" w:hanging="360"/>
+      </w:pPr>
+      <w:rPr>
+        <w:rFonts w:ascii="Wingdings" w:hAnsi="Wingdings" w:hint="default"/>
+      </w:rPr>
+    </w:lvl>
+  </w:abstractNum>
   <w:num w:numId="1" w16cid:durableId="262962822">
+    <w:abstractNumId w:val="3"/>
+  </w:num>
+  <w:num w:numId="2" w16cid:durableId="640884836">
+    <w:abstractNumId w:val="2"/>
+  </w:num>
+  <w:num w:numId="3" w16cid:durableId="1812020521">
     <w:abstractNumId w:val="1"/>
   </w:num>
-  <w:num w:numId="2" w16cid:durableId="640884836">
+  <w:num w:numId="4" w16cid:durableId="1978758069">
     <w:abstractNumId w:val="0"/>
   </w:num>
 </w:numbering>

</xml_diff>